<commit_message>
Update submission files with Zenodo DOI URL
</commit_message>
<xml_diff>
--- a/build/submission_v4/Submission.docx
+++ b/build/submission_v4/Submission.docx
@@ -2265,25 +2265,33 @@
         <w:pStyle w:val="FirstParagraph"/>
       </w:pPr>
       <w:r>
-        <w:t>Amplicon sequences from the 16S rRNA gene and metagenomic sequences with human reads removed were uploaded to the SRA under BioProject PRJNA737472. All code and metadata needed to reproduce our results are available at &lt;</w:t>
+        <w:t xml:space="preserve">Amplicon sequences from the 16S rRNA gene and metagenomic sequences with human reads removed were uploaded to the SRA under BioProject PRJNA737472. All code and metadata needed to reproduce our results are available </w:t>
+      </w:r>
+      <w:r>
+        <w:t>at</w:t>
+      </w:r>
+      <w:r>
+        <w:t xml:space="preserve"> &lt;</w:t>
       </w:r>
       <w:hyperlink r:id="rId10">
         <w:r>
           <w:rPr>
             <w:rStyle w:val="Hyperlink"/>
           </w:rPr>
-          <w:t>https://github.com/bsmith89/ucfmt2</w:t>
+          <w:t>https://doi.org/10.5281/zenodo.5851803</w:t>
         </w:r>
       </w:hyperlink>
       <w:r>
         <w:t>&gt;.</w:t>
       </w:r>
+      <w:bookmarkStart w:id="27" w:name="_GoBack"/>
+      <w:bookmarkEnd w:id="27"/>
     </w:p>
     <w:p>
       <w:pPr>
         <w:pStyle w:val="Heading2"/>
       </w:pPr>
-      <w:bookmarkStart w:id="27" w:name="references"/>
+      <w:bookmarkStart w:id="28" w:name="references"/>
       <w:bookmarkEnd w:id="23"/>
       <w:bookmarkEnd w:id="26"/>
       <w:r>
@@ -2294,8 +2302,8 @@
       <w:pPr>
         <w:pStyle w:val="Bibliography"/>
       </w:pPr>
-      <w:bookmarkStart w:id="28" w:name="ref-Yalchin2019"/>
-      <w:bookmarkStart w:id="29" w:name="refs"/>
+      <w:bookmarkStart w:id="29" w:name="ref-Yalchin2019"/>
+      <w:bookmarkStart w:id="30" w:name="refs"/>
       <w:r>
         <w:t xml:space="preserve">1. </w:t>
       </w:r>
@@ -2349,8 +2357,8 @@
       <w:pPr>
         <w:pStyle w:val="Bibliography"/>
       </w:pPr>
-      <w:bookmarkStart w:id="30" w:name="ref-Lopetuso2020"/>
-      <w:bookmarkEnd w:id="28"/>
+      <w:bookmarkStart w:id="31" w:name="ref-Lopetuso2020"/>
+      <w:bookmarkEnd w:id="29"/>
       <w:r>
         <w:lastRenderedPageBreak/>
         <w:t xml:space="preserve">2. </w:t>
@@ -2405,8 +2413,8 @@
       <w:pPr>
         <w:pStyle w:val="Bibliography"/>
       </w:pPr>
-      <w:bookmarkStart w:id="31" w:name="ref-Paramsothy2017d"/>
-      <w:bookmarkEnd w:id="30"/>
+      <w:bookmarkStart w:id="32" w:name="ref-Paramsothy2017d"/>
+      <w:bookmarkEnd w:id="31"/>
       <w:r>
         <w:t xml:space="preserve">3. </w:t>
       </w:r>
@@ -2460,8 +2468,8 @@
       <w:pPr>
         <w:pStyle w:val="Bibliography"/>
       </w:pPr>
-      <w:bookmarkStart w:id="32" w:name="ref-Costello2017"/>
-      <w:bookmarkEnd w:id="31"/>
+      <w:bookmarkStart w:id="33" w:name="ref-Costello2017"/>
+      <w:bookmarkEnd w:id="32"/>
       <w:r>
         <w:t xml:space="preserve">4. </w:t>
       </w:r>
@@ -2515,8 +2523,8 @@
       <w:pPr>
         <w:pStyle w:val="Bibliography"/>
       </w:pPr>
-      <w:bookmarkStart w:id="33" w:name="ref-Lam2019"/>
-      <w:bookmarkEnd w:id="32"/>
+      <w:bookmarkStart w:id="34" w:name="ref-Lam2019"/>
+      <w:bookmarkEnd w:id="33"/>
       <w:r>
         <w:t xml:space="preserve">5. </w:t>
       </w:r>
@@ -2560,8 +2568,8 @@
       <w:pPr>
         <w:pStyle w:val="Bibliography"/>
       </w:pPr>
-      <w:bookmarkStart w:id="34" w:name="ref-Mocanu2021"/>
-      <w:bookmarkEnd w:id="33"/>
+      <w:bookmarkStart w:id="35" w:name="ref-Mocanu2021"/>
+      <w:bookmarkEnd w:id="34"/>
       <w:r>
         <w:t xml:space="preserve">6. </w:t>
       </w:r>
@@ -2615,8 +2623,8 @@
       <w:pPr>
         <w:pStyle w:val="Bibliography"/>
       </w:pPr>
-      <w:bookmarkStart w:id="35" w:name="ref-Rossen2015"/>
-      <w:bookmarkEnd w:id="34"/>
+      <w:bookmarkStart w:id="36" w:name="ref-Rossen2015"/>
+      <w:bookmarkEnd w:id="35"/>
       <w:r>
         <w:t xml:space="preserve">7. </w:t>
       </w:r>
@@ -2670,8 +2678,8 @@
       <w:pPr>
         <w:pStyle w:val="Bibliography"/>
       </w:pPr>
-      <w:bookmarkStart w:id="36" w:name="ref-Moayyedi2015"/>
-      <w:bookmarkEnd w:id="35"/>
+      <w:bookmarkStart w:id="37" w:name="ref-Moayyedi2015"/>
+      <w:bookmarkEnd w:id="36"/>
       <w:r>
         <w:t xml:space="preserve">8. </w:t>
       </w:r>
@@ -2725,8 +2733,8 @@
       <w:pPr>
         <w:pStyle w:val="Bibliography"/>
       </w:pPr>
-      <w:bookmarkStart w:id="37" w:name="ref-Paramsothy2017"/>
-      <w:bookmarkEnd w:id="36"/>
+      <w:bookmarkStart w:id="38" w:name="ref-Paramsothy2017"/>
+      <w:bookmarkEnd w:id="37"/>
       <w:r>
         <w:t xml:space="preserve">9. </w:t>
       </w:r>
@@ -2780,8 +2788,8 @@
       <w:pPr>
         <w:pStyle w:val="Bibliography"/>
       </w:pPr>
-      <w:bookmarkStart w:id="38" w:name="ref-Costello2019"/>
-      <w:bookmarkEnd w:id="37"/>
+      <w:bookmarkStart w:id="39" w:name="ref-Costello2019"/>
+      <w:bookmarkEnd w:id="38"/>
       <w:r>
         <w:t xml:space="preserve">10. </w:t>
       </w:r>
@@ -2835,8 +2843,8 @@
       <w:pPr>
         <w:pStyle w:val="Bibliography"/>
       </w:pPr>
-      <w:bookmarkStart w:id="39" w:name="ref-Ni2017"/>
-      <w:bookmarkEnd w:id="38"/>
+      <w:bookmarkStart w:id="40" w:name="ref-Ni2017"/>
+      <w:bookmarkEnd w:id="39"/>
       <w:r>
         <w:t xml:space="preserve">11. </w:t>
       </w:r>
@@ -2880,8 +2888,8 @@
       <w:pPr>
         <w:pStyle w:val="Bibliography"/>
       </w:pPr>
-      <w:bookmarkStart w:id="40" w:name="ref-Khan2019"/>
-      <w:bookmarkEnd w:id="39"/>
+      <w:bookmarkStart w:id="41" w:name="ref-Khan2019"/>
+      <w:bookmarkEnd w:id="40"/>
       <w:r>
         <w:t xml:space="preserve">12. </w:t>
       </w:r>
@@ -2935,8 +2943,8 @@
       <w:pPr>
         <w:pStyle w:val="Bibliography"/>
       </w:pPr>
-      <w:bookmarkStart w:id="41" w:name="ref-Ishikawa2017"/>
-      <w:bookmarkEnd w:id="40"/>
+      <w:bookmarkStart w:id="42" w:name="ref-Ishikawa2017"/>
+      <w:bookmarkEnd w:id="41"/>
       <w:r>
         <w:t xml:space="preserve">13. </w:t>
       </w:r>
@@ -2990,8 +2998,8 @@
       <w:pPr>
         <w:pStyle w:val="Bibliography"/>
       </w:pPr>
-      <w:bookmarkStart w:id="42" w:name="ref-Kump2018"/>
-      <w:bookmarkEnd w:id="41"/>
+      <w:bookmarkStart w:id="43" w:name="ref-Kump2018"/>
+      <w:bookmarkEnd w:id="42"/>
       <w:r>
         <w:t xml:space="preserve">14. </w:t>
       </w:r>
@@ -3045,8 +3053,8 @@
       <w:pPr>
         <w:pStyle w:val="Bibliography"/>
       </w:pPr>
-      <w:bookmarkStart w:id="43" w:name="ref-Kao2017"/>
-      <w:bookmarkEnd w:id="42"/>
+      <w:bookmarkStart w:id="44" w:name="ref-Kao2017"/>
+      <w:bookmarkEnd w:id="43"/>
       <w:r>
         <w:t xml:space="preserve">15. </w:t>
       </w:r>
@@ -3100,8 +3108,8 @@
       <w:pPr>
         <w:pStyle w:val="Bibliography"/>
       </w:pPr>
-      <w:bookmarkStart w:id="44" w:name="ref-Adler2019"/>
-      <w:bookmarkEnd w:id="43"/>
+      <w:bookmarkStart w:id="45" w:name="ref-Adler2019"/>
+      <w:bookmarkEnd w:id="44"/>
       <w:r>
         <w:t xml:space="preserve">16. </w:t>
       </w:r>
@@ -3155,8 +3163,8 @@
       <w:pPr>
         <w:pStyle w:val="Bibliography"/>
       </w:pPr>
-      <w:bookmarkStart w:id="45" w:name="ref-CrothersJessicaWood2020"/>
-      <w:bookmarkEnd w:id="44"/>
+      <w:bookmarkStart w:id="46" w:name="ref-CrothersJessicaWood2020"/>
+      <w:bookmarkEnd w:id="45"/>
       <w:r>
         <w:t xml:space="preserve">17. </w:t>
       </w:r>
@@ -3196,8 +3204,8 @@
       <w:pPr>
         <w:pStyle w:val="Bibliography"/>
       </w:pPr>
-      <w:bookmarkStart w:id="46" w:name="ref-Cold2019"/>
-      <w:bookmarkEnd w:id="45"/>
+      <w:bookmarkStart w:id="47" w:name="ref-Cold2019"/>
+      <w:bookmarkEnd w:id="46"/>
       <w:r>
         <w:lastRenderedPageBreak/>
         <w:t xml:space="preserve">18. </w:t>
@@ -3252,8 +3260,8 @@
       <w:pPr>
         <w:pStyle w:val="Bibliography"/>
       </w:pPr>
-      <w:bookmarkStart w:id="47" w:name="ref-Borody2019"/>
-      <w:bookmarkEnd w:id="46"/>
+      <w:bookmarkStart w:id="48" w:name="ref-Borody2019"/>
+      <w:bookmarkEnd w:id="47"/>
       <w:r>
         <w:t xml:space="preserve">19. </w:t>
       </w:r>
@@ -3297,8 +3305,8 @@
       <w:pPr>
         <w:pStyle w:val="Bibliography"/>
       </w:pPr>
-      <w:bookmarkStart w:id="48" w:name="ref-Bibbo2020"/>
-      <w:bookmarkEnd w:id="47"/>
+      <w:bookmarkStart w:id="49" w:name="ref-Bibbo2020"/>
+      <w:bookmarkEnd w:id="48"/>
       <w:r>
         <w:t xml:space="preserve">20. </w:t>
       </w:r>
@@ -3352,8 +3360,8 @@
       <w:pPr>
         <w:pStyle w:val="Bibliography"/>
       </w:pPr>
-      <w:bookmarkStart w:id="49" w:name="ref-Singh2020"/>
-      <w:bookmarkEnd w:id="48"/>
+      <w:bookmarkStart w:id="50" w:name="ref-Singh2020"/>
+      <w:bookmarkEnd w:id="49"/>
       <w:r>
         <w:t xml:space="preserve">21. </w:t>
       </w:r>
@@ -3397,8 +3405,8 @@
       <w:pPr>
         <w:pStyle w:val="Bibliography"/>
       </w:pPr>
-      <w:bookmarkStart w:id="50" w:name="ref-Smillie2018"/>
-      <w:bookmarkEnd w:id="49"/>
+      <w:bookmarkStart w:id="51" w:name="ref-Smillie2018"/>
+      <w:bookmarkEnd w:id="50"/>
       <w:r>
         <w:t xml:space="preserve">22. </w:t>
       </w:r>
@@ -3452,8 +3460,8 @@
       <w:pPr>
         <w:pStyle w:val="Bibliography"/>
       </w:pPr>
-      <w:bookmarkStart w:id="51" w:name="ref-Chu2019"/>
-      <w:bookmarkEnd w:id="50"/>
+      <w:bookmarkStart w:id="52" w:name="ref-Chu2019"/>
+      <w:bookmarkEnd w:id="51"/>
       <w:r>
         <w:t xml:space="preserve">23. </w:t>
       </w:r>
@@ -3497,8 +3505,8 @@
       <w:pPr>
         <w:pStyle w:val="Bibliography"/>
       </w:pPr>
-      <w:bookmarkStart w:id="52" w:name="ref-Knights2011"/>
-      <w:bookmarkEnd w:id="51"/>
+      <w:bookmarkStart w:id="53" w:name="ref-Knights2011"/>
+      <w:bookmarkEnd w:id="52"/>
       <w:r>
         <w:t xml:space="preserve">24. </w:t>
       </w:r>
@@ -3552,8 +3560,8 @@
       <w:pPr>
         <w:pStyle w:val="Bibliography"/>
       </w:pPr>
-      <w:bookmarkStart w:id="53" w:name="ref-McGhee2020"/>
-      <w:bookmarkEnd w:id="52"/>
+      <w:bookmarkStart w:id="54" w:name="ref-McGhee2020"/>
+      <w:bookmarkEnd w:id="53"/>
       <w:r>
         <w:t xml:space="preserve">25. </w:t>
       </w:r>
@@ -3607,8 +3615,8 @@
       <w:pPr>
         <w:pStyle w:val="Bibliography"/>
       </w:pPr>
-      <w:bookmarkStart w:id="54" w:name="ref-Johnson2019a"/>
-      <w:bookmarkEnd w:id="53"/>
+      <w:bookmarkStart w:id="55" w:name="ref-Johnson2019a"/>
+      <w:bookmarkEnd w:id="54"/>
       <w:r>
         <w:t xml:space="preserve">26. </w:t>
       </w:r>
@@ -3662,8 +3670,8 @@
       <w:pPr>
         <w:pStyle w:val="Bibliography"/>
       </w:pPr>
-      <w:bookmarkStart w:id="55" w:name="ref-Paramsothy2019"/>
-      <w:bookmarkEnd w:id="54"/>
+      <w:bookmarkStart w:id="56" w:name="ref-Paramsothy2019"/>
+      <w:bookmarkEnd w:id="55"/>
       <w:r>
         <w:t xml:space="preserve">27. </w:t>
       </w:r>
@@ -3717,8 +3725,8 @@
       <w:pPr>
         <w:pStyle w:val="Bibliography"/>
       </w:pPr>
-      <w:bookmarkStart w:id="56" w:name="ref-Labbe2014"/>
-      <w:bookmarkEnd w:id="55"/>
+      <w:bookmarkStart w:id="57" w:name="ref-Labbe2014"/>
+      <w:bookmarkEnd w:id="56"/>
       <w:r>
         <w:t xml:space="preserve">28. </w:t>
       </w:r>
@@ -3762,8 +3770,8 @@
       <w:pPr>
         <w:pStyle w:val="Bibliography"/>
       </w:pPr>
-      <w:bookmarkStart w:id="57" w:name="ref-Tiratterra2018"/>
-      <w:bookmarkEnd w:id="56"/>
+      <w:bookmarkStart w:id="58" w:name="ref-Tiratterra2018"/>
+      <w:bookmarkEnd w:id="57"/>
       <w:r>
         <w:t xml:space="preserve">29. </w:t>
       </w:r>
@@ -3817,8 +3825,8 @@
       <w:pPr>
         <w:pStyle w:val="Bibliography"/>
       </w:pPr>
-      <w:bookmarkStart w:id="58" w:name="ref-Heinken2019"/>
-      <w:bookmarkEnd w:id="57"/>
+      <w:bookmarkStart w:id="59" w:name="ref-Heinken2019"/>
+      <w:bookmarkEnd w:id="58"/>
       <w:r>
         <w:t xml:space="preserve">30. </w:t>
       </w:r>
@@ -3872,8 +3880,8 @@
       <w:pPr>
         <w:pStyle w:val="Bibliography"/>
       </w:pPr>
-      <w:bookmarkStart w:id="59" w:name="ref-Vaughn2019"/>
-      <w:bookmarkEnd w:id="58"/>
+      <w:bookmarkStart w:id="60" w:name="ref-Vaughn2019"/>
+      <w:bookmarkEnd w:id="59"/>
       <w:r>
         <w:t xml:space="preserve">31. </w:t>
       </w:r>
@@ -3927,8 +3935,8 @@
       <w:pPr>
         <w:pStyle w:val="Bibliography"/>
       </w:pPr>
-      <w:bookmarkStart w:id="60" w:name="ref-Lavelle2020"/>
-      <w:bookmarkEnd w:id="59"/>
+      <w:bookmarkStart w:id="61" w:name="ref-Lavelle2020"/>
+      <w:bookmarkEnd w:id="60"/>
       <w:r>
         <w:t xml:space="preserve">32. </w:t>
       </w:r>
@@ -3972,8 +3980,8 @@
       <w:pPr>
         <w:pStyle w:val="Bibliography"/>
       </w:pPr>
-      <w:bookmarkStart w:id="61" w:name="ref-Sinha2020"/>
-      <w:bookmarkEnd w:id="60"/>
+      <w:bookmarkStart w:id="62" w:name="ref-Sinha2020"/>
+      <w:bookmarkEnd w:id="61"/>
       <w:r>
         <w:t xml:space="preserve">33. </w:t>
       </w:r>
@@ -4027,8 +4035,8 @@
       <w:pPr>
         <w:pStyle w:val="Bibliography"/>
       </w:pPr>
-      <w:bookmarkStart w:id="62" w:name="ref-Sun2021"/>
-      <w:bookmarkEnd w:id="61"/>
+      <w:bookmarkStart w:id="63" w:name="ref-Sun2021"/>
+      <w:bookmarkEnd w:id="62"/>
       <w:r>
         <w:lastRenderedPageBreak/>
         <w:t xml:space="preserve">34. </w:t>
@@ -4073,8 +4081,8 @@
       <w:pPr>
         <w:pStyle w:val="Bibliography"/>
       </w:pPr>
-      <w:bookmarkStart w:id="63" w:name="ref-Fiorucci2021"/>
-      <w:bookmarkEnd w:id="62"/>
+      <w:bookmarkStart w:id="64" w:name="ref-Fiorucci2021"/>
+      <w:bookmarkEnd w:id="63"/>
       <w:r>
         <w:t xml:space="preserve">35. </w:t>
       </w:r>
@@ -4128,8 +4136,8 @@
       <w:pPr>
         <w:pStyle w:val="Bibliography"/>
       </w:pPr>
-      <w:bookmarkStart w:id="64" w:name="ref-Yang2021"/>
-      <w:bookmarkEnd w:id="63"/>
+      <w:bookmarkStart w:id="65" w:name="ref-Yang2021"/>
+      <w:bookmarkEnd w:id="64"/>
       <w:r>
         <w:t xml:space="preserve">36. </w:t>
       </w:r>
@@ -4183,8 +4191,8 @@
       <w:pPr>
         <w:pStyle w:val="Bibliography"/>
       </w:pPr>
-      <w:bookmarkStart w:id="65" w:name="ref-Schroeder1987"/>
-      <w:bookmarkEnd w:id="64"/>
+      <w:bookmarkStart w:id="66" w:name="ref-Schroeder1987"/>
+      <w:bookmarkEnd w:id="65"/>
       <w:r>
         <w:t xml:space="preserve">37. </w:t>
       </w:r>
@@ -4228,8 +4236,8 @@
       <w:pPr>
         <w:pStyle w:val="Bibliography"/>
       </w:pPr>
-      <w:bookmarkStart w:id="66" w:name="ref-Shi2020"/>
-      <w:bookmarkEnd w:id="65"/>
+      <w:bookmarkStart w:id="67" w:name="ref-Shi2020"/>
+      <w:bookmarkEnd w:id="66"/>
       <w:r>
         <w:t xml:space="preserve">38. </w:t>
       </w:r>
@@ -4263,8 +4271,8 @@
       <w:pPr>
         <w:pStyle w:val="Bibliography"/>
       </w:pPr>
-      <w:bookmarkStart w:id="67" w:name="ref-Phelps2019"/>
-      <w:bookmarkEnd w:id="66"/>
+      <w:bookmarkStart w:id="68" w:name="ref-Phelps2019"/>
+      <w:bookmarkEnd w:id="67"/>
       <w:r>
         <w:t xml:space="preserve">39. </w:t>
       </w:r>
@@ -4308,8 +4316,8 @@
       <w:pPr>
         <w:pStyle w:val="Bibliography"/>
       </w:pPr>
-      <w:bookmarkStart w:id="68" w:name="ref-Parks2018"/>
-      <w:bookmarkEnd w:id="67"/>
+      <w:bookmarkStart w:id="69" w:name="ref-Parks2018"/>
+      <w:bookmarkEnd w:id="68"/>
       <w:r>
         <w:t xml:space="preserve">40. </w:t>
       </w:r>
@@ -4363,8 +4371,8 @@
       <w:pPr>
         <w:pStyle w:val="Bibliography"/>
       </w:pPr>
-      <w:bookmarkStart w:id="69" w:name="ref-Parks2020"/>
-      <w:bookmarkEnd w:id="68"/>
+      <w:bookmarkStart w:id="70" w:name="ref-Parks2020"/>
+      <w:bookmarkEnd w:id="69"/>
       <w:r>
         <w:t xml:space="preserve">41. </w:t>
       </w:r>
@@ -4418,8 +4426,8 @@
       <w:pPr>
         <w:pStyle w:val="Bibliography"/>
       </w:pPr>
-      <w:bookmarkStart w:id="70" w:name="ref-Earley2019"/>
-      <w:bookmarkEnd w:id="69"/>
+      <w:bookmarkStart w:id="71" w:name="ref-Earley2019"/>
+      <w:bookmarkEnd w:id="70"/>
       <w:r>
         <w:t xml:space="preserve">42. </w:t>
       </w:r>
@@ -4473,8 +4481,8 @@
       <w:pPr>
         <w:pStyle w:val="Bibliography"/>
       </w:pPr>
-      <w:bookmarkStart w:id="71" w:name="ref-Bian2019"/>
-      <w:bookmarkEnd w:id="70"/>
+      <w:bookmarkStart w:id="72" w:name="ref-Bian2019"/>
+      <w:bookmarkEnd w:id="71"/>
       <w:r>
         <w:t xml:space="preserve">43. </w:t>
       </w:r>
@@ -4528,8 +4536,8 @@
       <w:pPr>
         <w:pStyle w:val="Bibliography"/>
       </w:pPr>
-      <w:bookmarkStart w:id="72" w:name="ref-Li2016c"/>
-      <w:bookmarkEnd w:id="71"/>
+      <w:bookmarkStart w:id="73" w:name="ref-Li2016c"/>
+      <w:bookmarkEnd w:id="72"/>
       <w:r>
         <w:t xml:space="preserve">44. </w:t>
       </w:r>
@@ -4583,8 +4591,8 @@
       <w:pPr>
         <w:pStyle w:val="Bibliography"/>
       </w:pPr>
-      <w:bookmarkStart w:id="73" w:name="ref-Vital2019"/>
-      <w:bookmarkEnd w:id="72"/>
+      <w:bookmarkStart w:id="74" w:name="ref-Vital2019"/>
+      <w:bookmarkEnd w:id="73"/>
       <w:r>
         <w:t xml:space="preserve">45. </w:t>
       </w:r>
@@ -4642,8 +4650,8 @@
       <w:pPr>
         <w:pStyle w:val="Bibliography"/>
       </w:pPr>
-      <w:bookmarkStart w:id="74" w:name="ref-Song2019"/>
-      <w:bookmarkEnd w:id="73"/>
+      <w:bookmarkStart w:id="75" w:name="ref-Song2019"/>
+      <w:bookmarkEnd w:id="74"/>
       <w:r>
         <w:t xml:space="preserve">46. </w:t>
       </w:r>
@@ -4697,8 +4705,8 @@
       <w:pPr>
         <w:pStyle w:val="Bibliography"/>
       </w:pPr>
-      <w:bookmarkStart w:id="75" w:name="ref-Rao2017"/>
-      <w:bookmarkEnd w:id="74"/>
+      <w:bookmarkStart w:id="76" w:name="ref-Rao2017"/>
+      <w:bookmarkEnd w:id="75"/>
       <w:r>
         <w:t xml:space="preserve">47. </w:t>
       </w:r>
@@ -4742,8 +4750,8 @@
       <w:pPr>
         <w:pStyle w:val="Bibliography"/>
       </w:pPr>
-      <w:bookmarkStart w:id="76" w:name="ref-Wilson2019"/>
-      <w:bookmarkEnd w:id="75"/>
+      <w:bookmarkStart w:id="77" w:name="ref-Wilson2019"/>
+      <w:bookmarkEnd w:id="76"/>
       <w:r>
         <w:t xml:space="preserve">48. </w:t>
       </w:r>
@@ -4787,8 +4795,8 @@
       <w:pPr>
         <w:pStyle w:val="Bibliography"/>
       </w:pPr>
-      <w:bookmarkStart w:id="77" w:name="ref-Pittayanon2020"/>
-      <w:bookmarkEnd w:id="76"/>
+      <w:bookmarkStart w:id="78" w:name="ref-Pittayanon2020"/>
+      <w:bookmarkEnd w:id="77"/>
       <w:r>
         <w:t xml:space="preserve">49. </w:t>
       </w:r>
@@ -4842,8 +4850,8 @@
       <w:pPr>
         <w:pStyle w:val="Bibliography"/>
       </w:pPr>
-      <w:bookmarkStart w:id="78" w:name="ref-Anyansi2020"/>
-      <w:bookmarkEnd w:id="77"/>
+      <w:bookmarkStart w:id="79" w:name="ref-Anyansi2020"/>
+      <w:bookmarkEnd w:id="78"/>
       <w:r>
         <w:lastRenderedPageBreak/>
         <w:t xml:space="preserve">50. </w:t>
@@ -4888,8 +4896,8 @@
       <w:pPr>
         <w:pStyle w:val="Bibliography"/>
       </w:pPr>
-      <w:bookmarkStart w:id="79" w:name="ref-Albanese2017"/>
-      <w:bookmarkEnd w:id="78"/>
+      <w:bookmarkStart w:id="80" w:name="ref-Albanese2017"/>
+      <w:bookmarkEnd w:id="79"/>
       <w:r>
         <w:t xml:space="preserve">51. </w:t>
       </w:r>
@@ -4933,8 +4941,8 @@
       <w:pPr>
         <w:pStyle w:val="Bibliography"/>
       </w:pPr>
-      <w:bookmarkStart w:id="80" w:name="ref-Truong2017"/>
-      <w:bookmarkEnd w:id="79"/>
+      <w:bookmarkStart w:id="81" w:name="ref-Truong2017"/>
+      <w:bookmarkEnd w:id="80"/>
       <w:r>
         <w:t xml:space="preserve">52. </w:t>
       </w:r>
@@ -4978,8 +4986,8 @@
       <w:pPr>
         <w:pStyle w:val="Bibliography"/>
       </w:pPr>
-      <w:bookmarkStart w:id="81" w:name="ref-Podlesny2020"/>
-      <w:bookmarkEnd w:id="80"/>
+      <w:bookmarkStart w:id="82" w:name="ref-Podlesny2020"/>
+      <w:bookmarkEnd w:id="81"/>
       <w:r>
         <w:t xml:space="preserve">53. </w:t>
       </w:r>
@@ -5013,8 +5021,8 @@
       <w:pPr>
         <w:pStyle w:val="Bibliography"/>
       </w:pPr>
-      <w:bookmarkStart w:id="82" w:name="ref-Allegretti2018"/>
-      <w:bookmarkEnd w:id="81"/>
+      <w:bookmarkStart w:id="83" w:name="ref-Allegretti2018"/>
+      <w:bookmarkEnd w:id="82"/>
       <w:r>
         <w:t xml:space="preserve">54. </w:t>
       </w:r>
@@ -5068,8 +5076,8 @@
       <w:pPr>
         <w:pStyle w:val="Bibliography"/>
       </w:pPr>
-      <w:bookmarkStart w:id="83" w:name="ref-Kassam2019"/>
-      <w:bookmarkEnd w:id="82"/>
+      <w:bookmarkStart w:id="84" w:name="ref-Kassam2019"/>
+      <w:bookmarkEnd w:id="83"/>
       <w:r>
         <w:t xml:space="preserve">55. </w:t>
       </w:r>
@@ -5113,8 +5121,8 @@
       <w:pPr>
         <w:pStyle w:val="Bibliography"/>
       </w:pPr>
-      <w:bookmarkStart w:id="84" w:name="ref-Gilat1987"/>
-      <w:bookmarkEnd w:id="83"/>
+      <w:bookmarkStart w:id="85" w:name="ref-Gilat1987"/>
+      <w:bookmarkEnd w:id="84"/>
       <w:r>
         <w:t xml:space="preserve">56. </w:t>
       </w:r>
@@ -5168,8 +5176,8 @@
       <w:pPr>
         <w:pStyle w:val="Bibliography"/>
       </w:pPr>
-      <w:bookmarkStart w:id="85" w:name="ref-Chapman1986"/>
-      <w:bookmarkEnd w:id="84"/>
+      <w:bookmarkStart w:id="86" w:name="ref-Chapman1986"/>
+      <w:bookmarkEnd w:id="85"/>
       <w:r>
         <w:t xml:space="preserve">57. </w:t>
       </w:r>
@@ -5213,8 +5221,8 @@
       <w:pPr>
         <w:pStyle w:val="Bibliography"/>
       </w:pPr>
-      <w:bookmarkStart w:id="86" w:name="ref-Mantzaris1997"/>
-      <w:bookmarkEnd w:id="85"/>
+      <w:bookmarkStart w:id="87" w:name="ref-Mantzaris1997"/>
+      <w:bookmarkEnd w:id="86"/>
       <w:r>
         <w:t xml:space="preserve">58. </w:t>
       </w:r>
@@ -5257,8 +5265,8 @@
       <w:pPr>
         <w:pStyle w:val="Bibliography"/>
       </w:pPr>
-      <w:bookmarkStart w:id="87" w:name="ref-Mantzaris2001"/>
-      <w:bookmarkEnd w:id="86"/>
+      <w:bookmarkStart w:id="88" w:name="ref-Mantzaris2001"/>
+      <w:bookmarkEnd w:id="87"/>
       <w:r>
         <w:t xml:space="preserve">59. </w:t>
       </w:r>
@@ -5312,8 +5320,8 @@
       <w:pPr>
         <w:pStyle w:val="Bibliography"/>
       </w:pPr>
-      <w:bookmarkStart w:id="88" w:name="ref-Koster2012"/>
-      <w:bookmarkEnd w:id="87"/>
+      <w:bookmarkStart w:id="89" w:name="ref-Koster2012"/>
+      <w:bookmarkEnd w:id="88"/>
       <w:r>
         <w:t xml:space="preserve">60. </w:t>
       </w:r>
@@ -5357,8 +5365,8 @@
       <w:pPr>
         <w:pStyle w:val="Bibliography"/>
       </w:pPr>
-      <w:bookmarkStart w:id="89" w:name="ref-Merkel2014"/>
-      <w:bookmarkEnd w:id="88"/>
+      <w:bookmarkStart w:id="90" w:name="ref-Merkel2014"/>
+      <w:bookmarkEnd w:id="89"/>
       <w:r>
         <w:t xml:space="preserve">61. </w:t>
       </w:r>
@@ -5402,8 +5410,8 @@
       <w:pPr>
         <w:pStyle w:val="Bibliography"/>
       </w:pPr>
-      <w:bookmarkStart w:id="90" w:name="ref-anaconda"/>
-      <w:bookmarkEnd w:id="89"/>
+      <w:bookmarkStart w:id="91" w:name="ref-anaconda"/>
+      <w:bookmarkEnd w:id="90"/>
       <w:r>
         <w:t xml:space="preserve">62. </w:t>
       </w:r>
@@ -5428,8 +5436,8 @@
       <w:pPr>
         <w:pStyle w:val="Bibliography"/>
       </w:pPr>
-      <w:bookmarkStart w:id="91" w:name="ref-Kluyver2016"/>
-      <w:bookmarkEnd w:id="90"/>
+      <w:bookmarkStart w:id="92" w:name="ref-Kluyver2016"/>
+      <w:bookmarkEnd w:id="91"/>
       <w:r>
         <w:t xml:space="preserve">63. </w:t>
       </w:r>
@@ -5473,8 +5481,8 @@
       <w:pPr>
         <w:pStyle w:val="Bibliography"/>
       </w:pPr>
-      <w:bookmarkStart w:id="92" w:name="ref-Almeida2021"/>
-      <w:bookmarkEnd w:id="91"/>
+      <w:bookmarkStart w:id="93" w:name="ref-Almeida2021"/>
+      <w:bookmarkEnd w:id="92"/>
       <w:r>
         <w:t xml:space="preserve">64. </w:t>
       </w:r>
@@ -5528,8 +5536,8 @@
       <w:pPr>
         <w:pStyle w:val="Bibliography"/>
       </w:pPr>
-      <w:bookmarkStart w:id="93" w:name="ref-Pedregosa2012"/>
-      <w:bookmarkEnd w:id="92"/>
+      <w:bookmarkStart w:id="94" w:name="ref-Pedregosa2012"/>
+      <w:bookmarkEnd w:id="93"/>
       <w:r>
         <w:t xml:space="preserve">65. </w:t>
       </w:r>
@@ -5583,8 +5591,8 @@
       <w:pPr>
         <w:pStyle w:val="Bibliography"/>
       </w:pPr>
-      <w:bookmarkStart w:id="94" w:name="ref-Hojsgaard2005"/>
-      <w:bookmarkEnd w:id="93"/>
+      <w:bookmarkStart w:id="95" w:name="ref-Hojsgaard2005"/>
+      <w:bookmarkEnd w:id="94"/>
       <w:r>
         <w:lastRenderedPageBreak/>
         <w:t xml:space="preserve">66. </w:t>
@@ -5629,8 +5637,8 @@
       <w:pPr>
         <w:pStyle w:val="Bibliography"/>
       </w:pPr>
-      <w:bookmarkStart w:id="95" w:name="ref-Guillot2013"/>
-      <w:bookmarkEnd w:id="94"/>
+      <w:bookmarkStart w:id="96" w:name="ref-Guillot2013"/>
+      <w:bookmarkEnd w:id="95"/>
       <w:r>
         <w:t xml:space="preserve">67. </w:t>
       </w:r>
@@ -5674,8 +5682,8 @@
       <w:pPr>
         <w:pStyle w:val="Bibliography"/>
       </w:pPr>
-      <w:bookmarkStart w:id="96" w:name="ref-Lloyd-Price2019"/>
-      <w:bookmarkEnd w:id="95"/>
+      <w:bookmarkStart w:id="97" w:name="ref-Lloyd-Price2019"/>
+      <w:bookmarkEnd w:id="96"/>
       <w:r>
         <w:t xml:space="preserve">68. </w:t>
       </w:r>
@@ -5724,8 +5732,8 @@
       <w:r>
         <w:t>, 655–662 (2019).</w:t>
       </w:r>
-      <w:bookmarkStart w:id="97" w:name="ref-Huerta-Cepas2017"/>
-      <w:bookmarkEnd w:id="96"/>
+      <w:bookmarkStart w:id="98" w:name="ref-Huerta-Cepas2017"/>
+      <w:bookmarkEnd w:id="97"/>
     </w:p>
     <w:p>
       <w:pPr>
@@ -5823,11 +5831,7 @@
       </w:r>
       <w:proofErr w:type="spellEnd"/>
       <w:r>
-        <w:t xml:space="preserve"> were calculated from pairwise sample comparisons based on BC dissimilarity of taxonomic profiles from shotgun metagenomes at strain (A), and species resolution (B), and on cosine dissimilarity of functional gene (C) and BA profiles (D). The orientations and scales of axes are arbitrary, and proximity on a plot reflects similarity. Markers represent individual fecal samples from patients (no black outline) or the mean of all samples from a single donor (black outlines). Shapes and colors are matched between patients and their respective donors. Patients’ baseline samples are outlined </w:t>
-      </w:r>
-      <w:bookmarkStart w:id="98" w:name="_GoBack"/>
-      <w:r>
-        <w:t xml:space="preserve">in grey. Identical ordinations colored by individual subjects are available in Supplementary Fig. S1. </w:t>
+        <w:t xml:space="preserve"> were calculated from pairwise sample comparisons based on BC dissimilarity of taxonomic profiles from shotgun metagenomes at strain (A), and species resolution (B), and on cosine dissimilarity of functional gene (C) and BA profiles (D). The orientations and scales of axes are arbitrary, and proximity on a plot reflects similarity. Markers represent individual fecal samples from patients (no black outline) or the mean of all samples from a single donor (black outlines). Shapes and colors are matched between patients and their respective donors. Patients’ baseline samples are outlined in grey. Identical ordinations colored by individual subjects are available in Supplementary Fig. S1. </w:t>
       </w:r>
       <w:r>
         <w:rPr>
@@ -5837,11 +5841,7 @@
         <w:t>(E, F)</w:t>
       </w:r>
       <w:r>
-        <w:t xml:space="preserve"> </w:t>
-      </w:r>
-      <w:bookmarkEnd w:id="98"/>
-      <w:r>
-        <w:t>ANOSIM R scores, an index of clustering strength based on pairwise sample dissimilarities, for the four profiles from (A-D) as well as an additional taxonomic profile based on 16S rRNA gene ASVs. Larger R values indicate stronger clustering by donor at each time point (E) or by patient across pooled time points (F). Significance, as assessed by ANOSIM permutation test (n=9999): p≤0.1 (•), p≤0.05 (*), p≤0.001 (**).</w:t>
+        <w:t xml:space="preserve"> ANOSIM R scores, an index of clustering strength based on pairwise sample dissimilarities, for the four profiles from (A-D) as well as an additional taxonomic profile based on 16S rRNA gene ASVs. Larger R values indicate stronger clustering by donor at each time point (E) or by patient across pooled time points (F). Significance, as assessed by ANOSIM permutation test (n=9999): p≤0.1 (•), p≤0.05 (*), p≤0.001 (**).</w:t>
       </w:r>
     </w:p>
     <w:p>
@@ -6081,9 +6081,9 @@
       <w:r>
         <w:t>SVL: funding acquisition, conceptualization, supervision, writing - review and editing</w:t>
       </w:r>
-      <w:bookmarkEnd w:id="27"/>
-      <w:bookmarkEnd w:id="29"/>
-      <w:bookmarkEnd w:id="97"/>
+      <w:bookmarkEnd w:id="28"/>
+      <w:bookmarkEnd w:id="30"/>
+      <w:bookmarkEnd w:id="98"/>
       <w:bookmarkEnd w:id="99"/>
     </w:p>
     <w:sectPr>

</xml_diff>